<commit_message>
inicio do product request
</commit_message>
<xml_diff>
--- a/productRequest/ProductRequest.docx
+++ b/productRequest/ProductRequest.docx
@@ -2,7 +2,304 @@
 <file path=word/document.xml><?xml version="1.0" encoding="utf-8"?>
 <w:document xmlns:wpc="http://schemas.microsoft.com/office/word/2010/wordprocessingCanvas" xmlns:cx="http://schemas.microsoft.com/office/drawing/2014/chartex" xmlns:cx1="http://schemas.microsoft.com/office/drawing/2015/9/8/chartex" xmlns:cx2="http://schemas.microsoft.com/office/drawing/2015/10/21/chartex" xmlns:cx3="http://schemas.microsoft.com/office/drawing/2016/5/9/chartex" xmlns:cx4="http://schemas.microsoft.com/office/drawing/2016/5/10/chartex" xmlns:cx5="http://schemas.microsoft.com/office/drawing/2016/5/11/chartex" xmlns:cx6="http://schemas.microsoft.com/office/drawing/2016/5/12/chartex" xmlns:cx7="http://schemas.microsoft.com/office/drawing/2016/5/13/chartex" xmlns:cx8="http://schemas.microsoft.com/office/drawing/2016/5/14/chartex" xmlns:mc="http://schemas.openxmlformats.org/markup-compatibility/2006" xmlns:aink="http://schemas.microsoft.com/office/drawing/2016/ink" xmlns:am3d="http://schemas.microsoft.com/office/drawing/2017/model3d" xmlns:o="urn:schemas-microsoft-com:office:office" xmlns:r="http://schemas.openxmlformats.org/officeDocument/2006/relationships" xmlns:m="http://schemas.openxmlformats.org/officeDocument/2006/math" xmlns:v="urn:schemas-microsoft-com:vml" xmlns:wp14="http://schemas.microsoft.com/office/word/2010/wordprocessingDrawing" xmlns:wp="http://schemas.openxmlformats.org/drawingml/2006/wordprocessingDrawing" xmlns:w10="urn:schemas-microsoft-com:office:word" xmlns:w="http://schemas.openxmlformats.org/wordprocessingml/2006/main" xmlns:w14="http://schemas.microsoft.com/office/word/2010/wordml" xmlns:w15="http://schemas.microsoft.com/office/word/2012/wordml" xmlns:w16cex="http://schemas.microsoft.com/office/word/2018/wordml/cex" xmlns:w16cid="http://schemas.microsoft.com/office/word/2016/wordml/cid" xmlns:w16="http://schemas.microsoft.com/office/word/2018/wordml" xmlns:w16sdtdh="http://schemas.microsoft.com/office/word/2020/wordml/sdtdatahash" xmlns:w16se="http://schemas.microsoft.com/office/word/2015/wordml/symex" xmlns:wpg="http://schemas.microsoft.com/office/word/2010/wordprocessingGroup" xmlns:wpi="http://schemas.microsoft.com/office/word/2010/wordprocessingInk" xmlns:wne="http://schemas.microsoft.com/office/word/2006/wordml" xmlns:wps="http://schemas.microsoft.com/office/word/2010/wordprocessingShape" mc:Ignorable="w14 w15 w16se w16cid w16 w16cex w16sdtdh wp14">
   <w:body>
-    <w:p/>
+    <w:p>
+      <w:pPr>
+        <w:rPr>
+          <w:sz w:val="32"/>
+          <w:szCs w:val="32"/>
+        </w:rPr>
+      </w:pPr>
+      <w:r>
+        <w:rPr>
+          <w:sz w:val="32"/>
+          <w:szCs w:val="32"/>
+        </w:rPr>
+        <w:t xml:space="preserve">Introdução </w:t>
+      </w:r>
+    </w:p>
+    <w:p>
+      <w:pPr>
+        <w:rPr>
+          <w:sz w:val="24"/>
+          <w:szCs w:val="24"/>
+        </w:rPr>
+      </w:pPr>
+      <w:r>
+        <w:rPr>
+          <w:sz w:val="24"/>
+          <w:szCs w:val="24"/>
+        </w:rPr>
+        <w:t xml:space="preserve">No âmbito da disciplina de Engenharia de </w:t>
+      </w:r>
+      <w:r>
+        <w:rPr>
+          <w:i/>
+          <w:iCs/>
+          <w:sz w:val="24"/>
+          <w:szCs w:val="24"/>
+        </w:rPr>
+        <w:t xml:space="preserve">Software </w:t>
+      </w:r>
+      <w:r>
+        <w:rPr>
+          <w:sz w:val="24"/>
+          <w:szCs w:val="24"/>
+        </w:rPr>
+        <w:t xml:space="preserve">foi proposta a criação dum </w:t>
+      </w:r>
+      <w:r>
+        <w:rPr>
+          <w:i/>
+          <w:iCs/>
+          <w:sz w:val="24"/>
+          <w:szCs w:val="24"/>
+        </w:rPr>
+        <w:t>product request</w:t>
+      </w:r>
+      <w:r>
+        <w:rPr>
+          <w:sz w:val="24"/>
+          <w:szCs w:val="24"/>
+        </w:rPr>
+        <w:t>.</w:t>
+      </w:r>
+    </w:p>
+    <w:p>
+      <w:pPr>
+        <w:rPr>
+          <w:sz w:val="24"/>
+          <w:szCs w:val="24"/>
+        </w:rPr>
+      </w:pPr>
+    </w:p>
+    <w:p>
+      <w:pPr>
+        <w:rPr>
+          <w:sz w:val="32"/>
+          <w:szCs w:val="32"/>
+        </w:rPr>
+      </w:pPr>
+      <w:r>
+        <w:rPr>
+          <w:sz w:val="32"/>
+          <w:szCs w:val="32"/>
+        </w:rPr>
+        <w:t>Desenvolvimento</w:t>
+      </w:r>
+    </w:p>
+    <w:p>
+      <w:pPr>
+        <w:rPr>
+          <w:sz w:val="28"/>
+          <w:szCs w:val="32"/>
+        </w:rPr>
+      </w:pPr>
+      <w:r>
+        <w:rPr>
+          <w:sz w:val="28"/>
+          <w:szCs w:val="32"/>
+        </w:rPr>
+        <w:t xml:space="preserve">Projeto: Empresa de aluguer de carros </w:t>
+      </w:r>
+      <w:r>
+        <w:rPr>
+          <w:sz w:val="28"/>
+          <w:szCs w:val="32"/>
+        </w:rPr>
+        <w:t>logica do utilizador.</w:t>
+      </w:r>
+    </w:p>
+    <w:p>
+      <w:pPr>
+        <w:rPr>
+          <w:sz w:val="24"/>
+          <w:szCs w:val="24"/>
+        </w:rPr>
+      </w:pPr>
+      <w:r>
+        <w:rPr>
+          <w:sz w:val="24"/>
+          <w:szCs w:val="24"/>
+        </w:rPr>
+        <w:t xml:space="preserve">Uma das características mais </w:t>
+      </w:r>
+      <w:r>
+        <w:rPr>
+          <w:sz w:val="24"/>
+          <w:szCs w:val="24"/>
+        </w:rPr>
+        <w:t>conhecidas,</w:t>
+      </w:r>
+      <w:r>
+        <w:rPr>
+          <w:sz w:val="24"/>
+          <w:szCs w:val="24"/>
+        </w:rPr>
+        <w:t xml:space="preserve"> do formato de aluguer de veículos é o facto de se ter um cartão de crédito. Este facto prende-se </w:t>
+      </w:r>
+      <w:r>
+        <w:rPr>
+          <w:sz w:val="24"/>
+          <w:szCs w:val="24"/>
+        </w:rPr>
+        <w:t>com as características próprias do negócio, ao a</w:t>
+      </w:r>
+      <w:r>
+        <w:rPr>
+          <w:sz w:val="24"/>
+          <w:szCs w:val="24"/>
+        </w:rPr>
+        <w:t xml:space="preserve">lugar um carro muito pode </w:t>
+      </w:r>
+      <w:r>
+        <w:rPr>
+          <w:sz w:val="24"/>
+          <w:szCs w:val="24"/>
+        </w:rPr>
+        <w:t>acontecer,</w:t>
+      </w:r>
+      <w:r>
+        <w:rPr>
+          <w:sz w:val="24"/>
+          <w:szCs w:val="24"/>
+        </w:rPr>
+        <w:t xml:space="preserve"> o usuário pode danificar o </w:t>
+      </w:r>
+      <w:r>
+        <w:rPr>
+          <w:sz w:val="24"/>
+          <w:szCs w:val="24"/>
+        </w:rPr>
+        <w:t>veículo</w:t>
+      </w:r>
+      <w:r>
+        <w:rPr>
+          <w:sz w:val="24"/>
+          <w:szCs w:val="24"/>
+        </w:rPr>
+        <w:t xml:space="preserve"> ou ser </w:t>
+      </w:r>
+      <w:r>
+        <w:rPr>
+          <w:sz w:val="24"/>
+          <w:szCs w:val="24"/>
+        </w:rPr>
+        <w:t>autuado.</w:t>
+      </w:r>
+      <w:r>
+        <w:rPr>
+          <w:sz w:val="24"/>
+          <w:szCs w:val="24"/>
+        </w:rPr>
+        <w:t xml:space="preserve"> O facto de ser usado por turistas torna-se difícil cobrar multas quando o usuário tem residência fora do país. </w:t>
+      </w:r>
+      <w:r>
+        <w:rPr>
+          <w:sz w:val="24"/>
+          <w:szCs w:val="24"/>
+        </w:rPr>
+        <w:br/>
+      </w:r>
+      <w:r>
+        <w:rPr>
+          <w:sz w:val="24"/>
+          <w:szCs w:val="24"/>
+        </w:rPr>
+        <w:t>Mas por experi</w:t>
+      </w:r>
+      <w:r>
+        <w:rPr>
+          <w:sz w:val="24"/>
+          <w:szCs w:val="24"/>
+        </w:rPr>
+        <w:t xml:space="preserve">ência este método afasta uma franja de potenciais </w:t>
+      </w:r>
+      <w:r>
+        <w:rPr>
+          <w:sz w:val="24"/>
+          <w:szCs w:val="24"/>
+        </w:rPr>
+        <w:t xml:space="preserve">clientes que não se sente confortável com o uso de cartão de </w:t>
+      </w:r>
+      <w:r>
+        <w:rPr>
+          <w:sz w:val="24"/>
+          <w:szCs w:val="24"/>
+        </w:rPr>
+        <w:t>crédito</w:t>
+      </w:r>
+      <w:r>
+        <w:rPr>
+          <w:sz w:val="24"/>
+          <w:szCs w:val="24"/>
+        </w:rPr>
+        <w:t xml:space="preserve"> ou que por escolha própria não adere este </w:t>
+      </w:r>
+      <w:r>
+        <w:rPr>
+          <w:sz w:val="24"/>
+          <w:szCs w:val="24"/>
+        </w:rPr>
+        <w:t>sistema.</w:t>
+      </w:r>
+      <w:r>
+        <w:rPr>
+          <w:sz w:val="24"/>
+          <w:szCs w:val="24"/>
+        </w:rPr>
+        <w:t xml:space="preserve"> </w:t>
+      </w:r>
+    </w:p>
+    <w:p>
+      <w:pPr>
+        <w:rPr>
+          <w:sz w:val="24"/>
+          <w:szCs w:val="24"/>
+        </w:rPr>
+      </w:pPr>
+      <w:r>
+        <w:rPr>
+          <w:sz w:val="24"/>
+          <w:szCs w:val="24"/>
+        </w:rPr>
+        <w:t xml:space="preserve">A nossa companhia permite então usar </w:t>
+      </w:r>
+      <w:r>
+        <w:rPr>
+          <w:sz w:val="24"/>
+          <w:szCs w:val="24"/>
+        </w:rPr>
+        <w:t>os novos métodos</w:t>
+      </w:r>
+      <w:r>
+        <w:rPr>
+          <w:sz w:val="24"/>
+          <w:szCs w:val="24"/>
+        </w:rPr>
+        <w:t xml:space="preserve"> de pagam</w:t>
+      </w:r>
+      <w:r>
+        <w:rPr>
+          <w:sz w:val="24"/>
+          <w:szCs w:val="24"/>
+        </w:rPr>
+        <w:t xml:space="preserve">entos existentes no </w:t>
+      </w:r>
+      <w:r>
+        <w:rPr>
+          <w:sz w:val="24"/>
+          <w:szCs w:val="24"/>
+        </w:rPr>
+        <w:t>mercado.</w:t>
+      </w:r>
+      <w:r>
+        <w:rPr>
+          <w:sz w:val="24"/>
+          <w:szCs w:val="24"/>
+        </w:rPr>
+        <w:t xml:space="preserve"> No entanto como qualquer companhia </w:t>
+      </w:r>
+    </w:p>
     <w:sectPr>
       <w:headerReference w:type="default" r:id="rId6"/>
       <w:pgSz w:w="11906" w:h="16838"/>

</xml_diff>